<commit_message>
Adding ref docs and forecastengine sample code along with sample web home page.
</commit_message>
<xml_diff>
--- a/docs/SeerAid-Requirements.docx
+++ b/docs/SeerAid-Requirements.docx
@@ -87,15 +87,7 @@
       </w:pPr>
       <w:r>
         <w:rPr/>
-        <w:t xml:space="preserve">As a first milestone, BI tool kind of features has to be incorporated as explained </w:t>
-      </w:r>
-      <w:r>
-        <w:rPr/>
-        <w:t>below</w:t>
-      </w:r>
-      <w:r>
-        <w:rPr/>
-        <w:t>.</w:t>
+        <w:t>As a first milestone, BI tool kind of features has to be incorporated as explained below.</w:t>
       </w:r>
     </w:p>
     <w:p>
@@ -191,15 +183,7 @@
       </w:pPr>
       <w:r>
         <w:rPr/>
-        <w:t xml:space="preserve">And also Configuration module should be provided for application admin to create new </w:t>
-      </w:r>
-      <w:r>
-        <w:rPr/>
-        <w:t>application driven</w:t>
-      </w:r>
-      <w:r>
-        <w:rPr/>
-        <w:t xml:space="preserve"> timeseries along with formulas.</w:t>
+        <w:t>And also Configuration module should be provided for application admin to create new application driven timeseries along with formulas.</w:t>
       </w:r>
     </w:p>
     <w:p>
@@ -295,55 +279,18 @@
           <w:sz w:val="24"/>
           <w:szCs w:val="24"/>
         </w:rPr>
-        <w:t xml:space="preserve">A. </w:t>
-      </w:r>
-      <w:r>
-        <w:rPr>
-          <w:b/>
-          <w:bCs/>
-          <w:sz w:val="24"/>
-          <w:szCs w:val="24"/>
-        </w:rPr>
-        <w:t>Simple Case Study one :</w:t>
-      </w:r>
-    </w:p>
-    <w:p>
-      <w:pPr>
-        <w:pStyle w:val="Normal"/>
-        <w:jc w:val="left"/>
-        <w:rPr/>
-      </w:pPr>
-      <w:r>
-        <w:rPr/>
-        <w:t xml:space="preserve">There is one big </w:t>
-      </w:r>
-      <w:r>
-        <w:rPr/>
-        <w:t xml:space="preserve">organization which runs </w:t>
-      </w:r>
-      <w:r>
-        <w:rPr/>
-        <w:t>school</w:t>
-      </w:r>
-      <w:r>
-        <w:rPr/>
-        <w:t xml:space="preserve">s, </w:t>
-      </w:r>
-      <w:r>
-        <w:rPr/>
-        <w:t>college</w:t>
-      </w:r>
-      <w:r>
-        <w:rPr/>
-        <w:t xml:space="preserve">s, and </w:t>
-      </w:r>
-      <w:r>
-        <w:rPr/>
-        <w:t>training center</w:t>
-      </w:r>
-      <w:r>
-        <w:rPr/>
-        <w:t>s. It's courses vary from one month to 1 year. Each student will be assigned to one campus and campus transfers are allowed at charge. Each campus will be located at one location of a district. Totally country wide there will be many campuses, many students, courses running simultaneously.</w:t>
+        <w:t>A. Simple Case Study one :</w:t>
+      </w:r>
+    </w:p>
+    <w:p>
+      <w:pPr>
+        <w:pStyle w:val="Normal"/>
+        <w:jc w:val="left"/>
+        <w:rPr/>
+      </w:pPr>
+      <w:r>
+        <w:rPr/>
+        <w:t>There is one big organization which runs schools, colleges, and training centers. It's courses vary from one month to 1 year. Each student will be assigned to one campus and campus transfers are allowed at charge. Each campus will be located at one location of a district. Totally country wide there will be many campuses, many students, courses running simultaneously.</w:t>
       </w:r>
     </w:p>
     <w:p>
@@ -502,58 +449,35 @@
       </w:pPr>
       <w:r>
         <w:rPr/>
-        <w:t xml:space="preserve">2. </w:t>
-      </w:r>
-      <w:r>
-        <w:rPr/>
-        <w:t xml:space="preserve">For Application admin : Should be able to define application driven timeseries </w:t>
-      </w:r>
-      <w:r>
-        <w:rPr/>
-        <w:t xml:space="preserve">along with user groups and permissions for view and edit of values. ETL for hourly, </w:t>
-      </w:r>
-    </w:p>
-    <w:p>
-      <w:pPr>
-        <w:pStyle w:val="Normal"/>
-        <w:jc w:val="left"/>
-        <w:rPr/>
-      </w:pPr>
-      <w:r>
-        <w:rPr/>
-        <w:t xml:space="preserve">3. </w:t>
-      </w:r>
-      <w:r>
-        <w:rPr/>
-        <w:t xml:space="preserve">For SeerAid admin : </w:t>
-      </w:r>
-      <w:r>
-        <w:rPr/>
-        <w:t>Technical administration to define database credentials, Rest urls etc..</w:t>
-      </w:r>
-    </w:p>
-    <w:p>
-      <w:pPr>
-        <w:pStyle w:val="Normal"/>
-        <w:jc w:val="left"/>
-        <w:rPr>
-          <w:b/>
-          <w:bCs/>
-        </w:rPr>
-      </w:pPr>
-      <w:r>
-        <w:rPr>
-          <w:b/>
-          <w:bCs/>
-        </w:rPr>
-        <w:t>B</w:t>
-      </w:r>
-      <w:r>
-        <w:rPr>
-          <w:b/>
-          <w:bCs/>
-        </w:rPr>
-        <w:t>. Another Case Study two :</w:t>
+        <w:t xml:space="preserve">2. For Application admin : Should be able to define application driven timeseries along with user groups and permissions for view and edit of values. ETL for hourly, </w:t>
+      </w:r>
+    </w:p>
+    <w:p>
+      <w:pPr>
+        <w:pStyle w:val="Normal"/>
+        <w:jc w:val="left"/>
+        <w:rPr/>
+      </w:pPr>
+      <w:r>
+        <w:rPr/>
+        <w:t>3. For SeerAid admin : Technical administration to define database credentials, Rest urls etc..</w:t>
+      </w:r>
+    </w:p>
+    <w:p>
+      <w:pPr>
+        <w:pStyle w:val="Normal"/>
+        <w:jc w:val="left"/>
+        <w:rPr>
+          <w:b/>
+          <w:bCs/>
+        </w:rPr>
+      </w:pPr>
+      <w:r>
+        <w:rPr>
+          <w:b/>
+          <w:bCs/>
+        </w:rPr>
+        <w:t>B. Another Case Study two :</w:t>
       </w:r>
     </w:p>
     <w:p>
@@ -584,6 +508,7 @@
       <w:pgNumType w:fmt="decimal"/>
       <w:formProt w:val="false"/>
       <w:textDirection w:val="lrTb"/>
+      <w:docGrid w:type="default" w:linePitch="240" w:charSpace="4294961151"/>
     </w:sectPr>
   </w:body>
 </w:document>
@@ -609,10 +534,12 @@
     <w:pPr>
       <w:widowControl w:val="false"/>
       <w:suppressAutoHyphens w:val="true"/>
+      <w:bidi w:val="0"/>
+      <w:jc w:val="left"/>
     </w:pPr>
     <w:rPr>
       <w:rFonts w:ascii="Liberation Serif" w:hAnsi="Liberation Serif" w:eastAsia="Droid Sans Fallback" w:cs="FreeSans"/>
-      <w:color w:val="auto"/>
+      <w:color w:val="00000A"/>
       <w:sz w:val="24"/>
       <w:szCs w:val="24"/>
       <w:lang w:val="en-IN" w:eastAsia="zh-CN" w:bidi="hi-IN"/>

</xml_diff>